<commit_message>
updated cover letter generator
</commit_message>
<xml_diff>
--- a/src/backend/cover_letter_templates/template1.docx
+++ b/src/backend/cover_letter_templates/template1.docx
@@ -103,7 +103,24 @@
           <w:sz w:val="22"/>
           <w:szCs w:val="22"/>
         </w:rPr>
-        <w:t>. [Insert a personal sentence about why what you just mentioned is important to you.] In addition to my relevant technical skills, I am confident that my</w:t>
+        <w:t xml:space="preserve">. </w:t>
+      </w:r>
+      <w:r>
+        <w:rPr>
+          <w:color w:val="1D1C1D"/>
+          <w:sz w:val="22"/>
+          <w:szCs w:val="22"/>
+          <w:highlight w:val="yellow"/>
+        </w:rPr>
+        <w:t xml:space="preserve">[Insert a personal sentence about why what you just mentioned is important to you.] </w:t>
+      </w:r>
+      <w:r>
+        <w:rPr>
+          <w:color w:val="1D1C1D"/>
+          <w:sz w:val="22"/>
+          <w:szCs w:val="22"/>
+        </w:rPr>
+        <w:t>In addition to my relevant technical skills, I am confident that my</w:t>
       </w:r>
       <w:r>
         <w:rPr>
@@ -194,7 +211,24 @@
           <w:sz w:val="22"/>
           <w:szCs w:val="22"/>
         </w:rPr>
-        <w:t xml:space="preserve">While working [full-time/part-time (delete if not relevant)], </w:t>
+        <w:t xml:space="preserve">While working </w:t>
+      </w:r>
+      <w:r>
+        <w:rPr>
+          <w:color w:val="1D1C1D"/>
+          <w:sz w:val="22"/>
+          <w:szCs w:val="22"/>
+          <w:highlight w:val="yellow"/>
+        </w:rPr>
+        <w:t>[full-time/part-time (delete if not relevant)],</w:t>
+      </w:r>
+      <w:r>
+        <w:rPr>
+          <w:color w:val="1D1C1D"/>
+          <w:sz w:val="22"/>
+          <w:szCs w:val="22"/>
+        </w:rPr>
+        <w:t xml:space="preserve"> </w:t>
       </w:r>
       <w:r>
         <w:rPr>
@@ -394,13 +428,46 @@
           <w:sz w:val="22"/>
           <w:szCs w:val="22"/>
         </w:rPr>
-        <w:t>Prior to joining the Merit America program, I worked for over __ years in the  ____ industry</w:t>
+        <w:t>Prior to joining the Merit America program, I worked for over</w:t>
+      </w:r>
+      <w:r>
+        <w:rPr>
+          <w:sz w:val="22"/>
+          <w:szCs w:val="22"/>
+          <w:highlight w:val="yellow"/>
+        </w:rPr>
+        <w:t xml:space="preserve"> </w:t>
+      </w:r>
+      <w:r>
+        <w:rPr>
+          <w:sz w:val="22"/>
+          <w:szCs w:val="22"/>
+          <w:highlight w:val="yellow"/>
+        </w:rPr>
+        <w:t>[</w:t>
+      </w:r>
+      <w:r>
+        <w:rPr>
+          <w:sz w:val="22"/>
+          <w:szCs w:val="22"/>
+          <w:highlight w:val="yellow"/>
+        </w:rPr>
+        <w:t xml:space="preserve"> __ years in the  ____ industry</w:t>
+      </w:r>
+      <w:r>
+        <w:rPr>
+          <w:sz w:val="22"/>
+          <w:szCs w:val="22"/>
+          <w:highlight w:val="yellow"/>
+        </w:rPr>
+        <w:t>]</w:t>
       </w:r>
       <w:r>
         <w:rPr>
           <w:b/>
           <w:sz w:val="22"/>
           <w:szCs w:val="22"/>
+          <w:highlight w:val="yellow"/>
         </w:rPr>
         <w:t>.</w:t>
       </w:r>
@@ -439,7 +506,21 @@
           <w:sz w:val="22"/>
           <w:szCs w:val="22"/>
         </w:rPr>
-        <w:t xml:space="preserve"> Given the skills that I have honed over the course of my career, I truly believe that I would bring great value to the {{COMPANY}} role, and I could not be more excited to pursue this opportunity.</w:t>
+        <w:t xml:space="preserve"> Given the skills that I have honed over the course of my career, I truly believe that I would bring great value to the {{</w:t>
+      </w:r>
+      <w:r>
+        <w:rPr>
+          <w:sz w:val="22"/>
+          <w:szCs w:val="22"/>
+        </w:rPr>
+        <w:t>JOB</w:t>
+      </w:r>
+      <w:r>
+        <w:rPr>
+          <w:sz w:val="22"/>
+          <w:szCs w:val="22"/>
+        </w:rPr>
+        <w:t>}} role, and I could not be more excited to pursue this opportunity.</w:t>
       </w:r>
     </w:p>
     <w:p>
@@ -574,155 +655,75 @@
         <w:rPr>
           <w:sz w:val="22"/>
           <w:szCs w:val="22"/>
-        </w:rPr>
-      </w:pPr>
-      <w:r>
-        <w:rPr>
-          <w:sz w:val="22"/>
-          <w:szCs w:val="22"/>
-        </w:rPr>
-      </w:r>
-    </w:p>
-    <w:p>
-      <w:pPr>
-        <w:pStyle w:val="LOnormal"/>
-        <w:rPr>
-          <w:sz w:val="22"/>
-          <w:szCs w:val="22"/>
-          <w:highlight w:val="yellow"/>
-        </w:rPr>
-      </w:pPr>
-      <w:r>
-        <w:rPr>
-          <w:sz w:val="22"/>
-          <w:szCs w:val="22"/>
-          <w:highlight w:val="yellow"/>
-        </w:rPr>
-        <w:t>Job description: {{JOB_SPECIFICATION}}</w:t>
-      </w:r>
-    </w:p>
-    <w:p>
-      <w:pPr>
-        <w:pStyle w:val="LOnormal"/>
-        <w:rPr>
-          <w:sz w:val="22"/>
-          <w:szCs w:val="22"/>
-          <w:highlight w:val="yellow"/>
-        </w:rPr>
-      </w:pPr>
-      <w:bookmarkStart w:id="0" w:name="_64hf0yxwqwkj"/>
-      <w:bookmarkEnd w:id="0"/>
-      <w:r>
-        <w:rPr>
-          <w:sz w:val="22"/>
-          <w:szCs w:val="22"/>
-          <w:highlight w:val="yellow"/>
-        </w:rPr>
-        <w:t xml:space="preserve">Company’s mission:  </w:t>
-      </w:r>
-      <w:r>
-        <w:rPr>
-          <w:sz w:val="22"/>
-          <w:szCs w:val="22"/>
-          <w:highlight w:val="yellow"/>
-        </w:rPr>
-        <w:t>{{COMPANY_MISSION}}</w:t>
-      </w:r>
-    </w:p>
-    <w:p>
-      <w:pPr>
-        <w:pStyle w:val="LOnormal"/>
-        <w:rPr>
-          <w:sz w:val="22"/>
-          <w:szCs w:val="22"/>
-          <w:highlight w:val="yellow"/>
-        </w:rPr>
-      </w:pPr>
-      <w:r>
-        <w:rPr>
-          <w:sz w:val="22"/>
-          <w:szCs w:val="22"/>
-          <w:highlight w:val="yellow"/>
-        </w:rPr>
-        <w:t>Relevant skills: {{RELEVANT_SKILLS}}</w:t>
-      </w:r>
-    </w:p>
-    <w:p>
-      <w:pPr>
-        <w:pStyle w:val="LOnormal"/>
-        <w:rPr>
-          <w:sz w:val="22"/>
-          <w:szCs w:val="22"/>
-          <w:highlight w:val="yellow"/>
-        </w:rPr>
-      </w:pPr>
-      <w:r>
-        <w:rPr>
-          <w:sz w:val="22"/>
-          <w:szCs w:val="22"/>
-          <w:highlight w:val="yellow"/>
-        </w:rPr>
-        <w:t>Relevant accomplishment: {{RELEVANT_ACCOMPLISHMENT}}</w:t>
-      </w:r>
-    </w:p>
-    <w:p>
-      <w:pPr>
-        <w:pStyle w:val="LOnormal"/>
-        <w:rPr>
-          <w:sz w:val="22"/>
-          <w:szCs w:val="22"/>
-          <w:highlight w:val="yellow"/>
-        </w:rPr>
-      </w:pPr>
-      <w:r>
-        <w:rPr>
-          <w:sz w:val="22"/>
-          <w:szCs w:val="22"/>
-          <w:highlight w:val="yellow"/>
-        </w:rPr>
-      </w:r>
-    </w:p>
-    <w:p>
-      <w:pPr>
-        <w:pStyle w:val="LOnormal"/>
-        <w:pageBreakBefore w:val="false"/>
-        <w:rPr>
-          <w:sz w:val="22"/>
-          <w:szCs w:val="22"/>
-          <w:highlight w:val="yellow"/>
-        </w:rPr>
-      </w:pPr>
-      <w:r>
-        <w:rPr>
-          <w:sz w:val="22"/>
-          <w:szCs w:val="22"/>
-          <w:highlight w:val="yellow"/>
-        </w:rPr>
-      </w:r>
+          <w:highlight w:val="yellow"/>
+        </w:rPr>
+      </w:pPr>
+      <w:r>
+        <w:rPr>
+          <w:sz w:val="22"/>
+          <w:szCs w:val="22"/>
+          <w:highlight w:val="yellow"/>
+        </w:rPr>
+      </w:r>
+    </w:p>
+    <w:p>
+      <w:pPr>
+        <w:pStyle w:val="LOnormal"/>
+        <w:rPr>
+          <w:sz w:val="22"/>
+          <w:szCs w:val="22"/>
+          <w:highlight w:val="yellow"/>
+        </w:rPr>
+      </w:pPr>
+      <w:r>
+        <w:rPr>
+          <w:sz w:val="22"/>
+          <w:szCs w:val="22"/>
+          <w:highlight w:val="yellow"/>
+        </w:rPr>
+      </w:r>
+    </w:p>
+    <w:p>
+      <w:pPr>
+        <w:pStyle w:val="LOnormal"/>
+        <w:pageBreakBefore w:val="false"/>
+        <w:rPr>
+          <w:sz w:val="22"/>
+          <w:szCs w:val="22"/>
+          <w:highlight w:val="yellow"/>
+        </w:rPr>
+      </w:pPr>
+      <w:r>
+        <w:rPr>
+          <w:sz w:val="22"/>
+          <w:szCs w:val="22"/>
+          <w:highlight w:val="yellow"/>
+        </w:rPr>
+      </w:r>
+      <w:bookmarkStart w:id="0" w:name="_2fwe8acvp60z"/>
       <w:bookmarkStart w:id="1" w:name="_2fwe8acvp60z"/>
-      <w:bookmarkStart w:id="2" w:name="_2fwe8acvp60z"/>
-      <w:bookmarkEnd w:id="2"/>
-    </w:p>
-    <w:p>
-      <w:pPr>
-        <w:pStyle w:val="LOnormal"/>
-        <w:pageBreakBefore w:val="false"/>
-        <w:rPr>
-          <w:sz w:val="22"/>
-          <w:szCs w:val="22"/>
-          <w:highlight w:val="yellow"/>
-        </w:rPr>
-      </w:pPr>
-      <w:r>
-        <w:rPr>
-          <w:sz w:val="22"/>
-          <w:szCs w:val="22"/>
-          <w:highlight w:val="yellow"/>
-        </w:rPr>
-      </w:r>
+      <w:bookmarkEnd w:id="1"/>
+    </w:p>
+    <w:p>
+      <w:pPr>
+        <w:pStyle w:val="LOnormal"/>
+        <w:pageBreakBefore w:val="false"/>
+        <w:rPr>
+          <w:sz w:val="22"/>
+          <w:szCs w:val="22"/>
+          <w:highlight w:val="yellow"/>
+        </w:rPr>
+      </w:pPr>
+      <w:r>
+        <w:rPr>
+          <w:sz w:val="22"/>
+          <w:szCs w:val="22"/>
+          <w:highlight w:val="yellow"/>
+        </w:rPr>
+      </w:r>
+      <w:bookmarkStart w:id="2" w:name="_urh524eu3k7y"/>
       <w:bookmarkStart w:id="3" w:name="_urh524eu3k7y"/>
-      <w:bookmarkStart w:id="4" w:name="_urh524eu3k7y"/>
-      <w:bookmarkEnd w:id="4"/>
+      <w:bookmarkEnd w:id="3"/>
     </w:p>
     <w:p>
       <w:pPr>

</xml_diff>

<commit_message>
updated resume and cover letter form ui
</commit_message>
<xml_diff>
--- a/src/backend/cover_letter_templates/template1.docx
+++ b/src/backend/cover_letter_templates/template1.docx
@@ -436,6 +436,112 @@
           <w:szCs w:val="22"/>
           <w:highlight w:val="yellow"/>
         </w:rPr>
+        <w:t xml:space="preserve"> [ __ years in the  ____ industry]</w:t>
+      </w:r>
+      <w:r>
+        <w:rPr>
+          <w:b/>
+          <w:sz w:val="22"/>
+          <w:szCs w:val="22"/>
+          <w:highlight w:val="yellow"/>
+        </w:rPr>
+        <w:t>.</w:t>
+      </w:r>
+      <w:r>
+        <w:rPr>
+          <w:sz w:val="22"/>
+          <w:szCs w:val="22"/>
+        </w:rPr>
+        <w:t xml:space="preserve"> Through this experience, I developed and refined  </w:t>
+      </w:r>
+      <w:r>
+        <w:rPr>
+          <w:sz w:val="22"/>
+          <w:szCs w:val="22"/>
+          <w:highlight w:val="yellow"/>
+        </w:rPr>
+        <w:t xml:space="preserve">[insert relevant skills] </w:t>
+      </w:r>
+      <w:r>
+        <w:rPr>
+          <w:sz w:val="22"/>
+          <w:szCs w:val="22"/>
+        </w:rPr>
+        <w:t xml:space="preserve">skills that will further set me up for success at {{COMPANY}} </w:t>
+      </w:r>
+      <w:r>
+        <w:rPr>
+          <w:sz w:val="22"/>
+          <w:szCs w:val="22"/>
+        </w:rPr>
+        <w:t>. Highlight include:</w:t>
+      </w:r>
+    </w:p>
+    <w:p>
+      <w:pPr>
+        <w:pStyle w:val="LOnormal"/>
+        <w:numPr>
+          <w:ilvl w:val="0"/>
+          <w:numId w:val="1"/>
+        </w:numPr>
+        <w:rPr/>
+      </w:pPr>
+      <w:r>
+        <w:rPr>
+          <w:sz w:val="22"/>
+          <w:szCs w:val="22"/>
+          <w:highlight w:val="yellow"/>
+        </w:rPr>
+        <w:t>2 to 3 sentence story explaining how you have that skill</w:t>
+      </w:r>
+    </w:p>
+    <w:p>
+      <w:pPr>
+        <w:pStyle w:val="LOnormal"/>
+        <w:numPr>
+          <w:ilvl w:val="0"/>
+          <w:numId w:val="1"/>
+        </w:numPr>
+        <w:rPr/>
+      </w:pPr>
+      <w:r>
+        <w:rPr>
+          <w:sz w:val="22"/>
+          <w:szCs w:val="22"/>
+          <w:highlight w:val="yellow"/>
+        </w:rPr>
+        <w:t>2 to 3 sentence story explaining how you have that skill</w:t>
+      </w:r>
+    </w:p>
+    <w:p>
+      <w:pPr>
+        <w:pStyle w:val="LOnormal"/>
+        <w:numPr>
+          <w:ilvl w:val="0"/>
+          <w:numId w:val="1"/>
+        </w:numPr>
+        <w:rPr/>
+      </w:pPr>
+      <w:r>
+        <w:rPr>
+          <w:sz w:val="22"/>
+          <w:szCs w:val="22"/>
+          <w:highlight w:val="yellow"/>
+        </w:rPr>
+        <w:t>2 to 3 sentence story explaining how you have that skill</w:t>
+      </w:r>
+    </w:p>
+    <w:p>
+      <w:pPr>
+        <w:pStyle w:val="LOnormal"/>
+        <w:rPr/>
+      </w:pPr>
+      <w:r>
+        <w:rPr>
+          <w:sz w:val="22"/>
+          <w:szCs w:val="22"/>
+          <w:highlight w:val="yellow"/>
+        </w:rPr>
         <w:t xml:space="preserve"> </w:t>
       </w:r>
       <w:r>
@@ -444,83 +550,14 @@
           <w:szCs w:val="22"/>
           <w:highlight w:val="yellow"/>
         </w:rPr>
-        <w:t>[</w:t>
-      </w:r>
-      <w:r>
-        <w:rPr>
-          <w:sz w:val="22"/>
-          <w:szCs w:val="22"/>
-          <w:highlight w:val="yellow"/>
-        </w:rPr>
-        <w:t xml:space="preserve"> __ years in the  ____ industry</w:t>
-      </w:r>
-      <w:r>
-        <w:rPr>
-          <w:sz w:val="22"/>
-          <w:szCs w:val="22"/>
-          <w:highlight w:val="yellow"/>
-        </w:rPr>
-        <w:t>]</w:t>
-      </w:r>
-      <w:r>
-        <w:rPr>
-          <w:b/>
-          <w:sz w:val="22"/>
-          <w:szCs w:val="22"/>
-          <w:highlight w:val="yellow"/>
-        </w:rPr>
-        <w:t>.</w:t>
-      </w:r>
-      <w:r>
-        <w:rPr>
-          <w:sz w:val="22"/>
-          <w:szCs w:val="22"/>
-        </w:rPr>
-        <w:t xml:space="preserve"> Through this experience, I developed and refined  </w:t>
-      </w:r>
-      <w:r>
-        <w:rPr>
-          <w:sz w:val="22"/>
-          <w:szCs w:val="22"/>
-          <w:highlight w:val="yellow"/>
-        </w:rPr>
-        <w:t xml:space="preserve">[insert relevant skills] </w:t>
-      </w:r>
-      <w:r>
-        <w:rPr>
-          <w:sz w:val="22"/>
-          <w:szCs w:val="22"/>
-        </w:rPr>
-        <w:t>skills that will further set me up for success at {{COMPANY}}</w:t>
-      </w:r>
-      <w:r>
-        <w:rPr>
-          <w:sz w:val="22"/>
-          <w:szCs w:val="22"/>
-          <w:highlight w:val="yellow"/>
-        </w:rPr>
-        <w:t xml:space="preserve"> [Add a couple of sentences here to point out 1-2 key relevant accomplishments from your experience, highlighting the skills you’ve mentioned].</w:t>
-      </w:r>
-      <w:r>
-        <w:rPr>
-          <w:sz w:val="22"/>
-          <w:szCs w:val="22"/>
-        </w:rPr>
-        <w:t xml:space="preserve"> Given the skills that I have honed over the course of my career, I truly believe that I would bring great value to the {{</w:t>
-      </w:r>
-      <w:r>
-        <w:rPr>
-          <w:sz w:val="22"/>
-          <w:szCs w:val="22"/>
-        </w:rPr>
-        <w:t>JOB</w:t>
-      </w:r>
-      <w:r>
-        <w:rPr>
-          <w:sz w:val="22"/>
-          <w:szCs w:val="22"/>
-        </w:rPr>
-        <w:t>}} role, and I could not be more excited to pursue this opportunity.</w:t>
+        <w:t>[Add a couple of sentences here to point out 1-2 key relevant accomplishments from your experience, highlighting the skills you’ve mentioned].</w:t>
+      </w:r>
+      <w:r>
+        <w:rPr>
+          <w:sz w:val="22"/>
+          <w:szCs w:val="22"/>
+        </w:rPr>
+        <w:t xml:space="preserve"> Given the skills that I have honed over the course of my career, I truly believe that I would bring great value to the {{JOB}} role, and I could not be more excited to pursue this opportunity.</w:t>
       </w:r>
     </w:p>
     <w:p>
@@ -797,6 +834,273 @@
 </w:hdr>
 </file>
 
+<file path=word/numbering.xml><?xml version="1.0" encoding="utf-8"?>
+<w:numbering xmlns:w="http://schemas.openxmlformats.org/wordprocessingml/2006/main" xmlns:o="urn:schemas-microsoft-com:office:office" xmlns:r="http://schemas.openxmlformats.org/officeDocument/2006/relationships" xmlns:v="urn:schemas-microsoft-com:vml">
+  <w:abstractNum w:abstractNumId="1">
+    <w:lvl w:ilvl="0">
+      <w:start w:val="1"/>
+      <w:numFmt w:val="bullet"/>
+      <w:lvlText w:val=""/>
+      <w:lvlJc w:val="left"/>
+      <w:pPr>
+        <w:tabs>
+          <w:tab w:val="num" w:pos="720"/>
+        </w:tabs>
+        <w:ind w:left="720" w:hanging="360"/>
+      </w:pPr>
+      <w:rPr>
+        <w:rFonts w:ascii="Symbol" w:hAnsi="Symbol" w:cs="Symbol" w:hint="default"/>
+      </w:rPr>
+    </w:lvl>
+    <w:lvl w:ilvl="1">
+      <w:start w:val="1"/>
+      <w:numFmt w:val="bullet"/>
+      <w:lvlText w:val="◦"/>
+      <w:lvlJc w:val="left"/>
+      <w:pPr>
+        <w:tabs>
+          <w:tab w:val="num" w:pos="1080"/>
+        </w:tabs>
+        <w:ind w:left="1080" w:hanging="360"/>
+      </w:pPr>
+      <w:rPr>
+        <w:rFonts w:ascii="OpenSymbol" w:hAnsi="OpenSymbol" w:cs="OpenSymbol" w:hint="default"/>
+      </w:rPr>
+    </w:lvl>
+    <w:lvl w:ilvl="2">
+      <w:start w:val="1"/>
+      <w:numFmt w:val="bullet"/>
+      <w:lvlText w:val="▪"/>
+      <w:lvlJc w:val="left"/>
+      <w:pPr>
+        <w:tabs>
+          <w:tab w:val="num" w:pos="1440"/>
+        </w:tabs>
+        <w:ind w:left="1440" w:hanging="360"/>
+      </w:pPr>
+      <w:rPr>
+        <w:rFonts w:ascii="OpenSymbol" w:hAnsi="OpenSymbol" w:cs="OpenSymbol" w:hint="default"/>
+      </w:rPr>
+    </w:lvl>
+    <w:lvl w:ilvl="3">
+      <w:start w:val="1"/>
+      <w:numFmt w:val="bullet"/>
+      <w:lvlText w:val=""/>
+      <w:lvlJc w:val="left"/>
+      <w:pPr>
+        <w:tabs>
+          <w:tab w:val="num" w:pos="1800"/>
+        </w:tabs>
+        <w:ind w:left="1800" w:hanging="360"/>
+      </w:pPr>
+      <w:rPr>
+        <w:rFonts w:ascii="Symbol" w:hAnsi="Symbol" w:cs="Symbol" w:hint="default"/>
+      </w:rPr>
+    </w:lvl>
+    <w:lvl w:ilvl="4">
+      <w:start w:val="1"/>
+      <w:numFmt w:val="bullet"/>
+      <w:lvlText w:val="◦"/>
+      <w:lvlJc w:val="left"/>
+      <w:pPr>
+        <w:tabs>
+          <w:tab w:val="num" w:pos="2160"/>
+        </w:tabs>
+        <w:ind w:left="2160" w:hanging="360"/>
+      </w:pPr>
+      <w:rPr>
+        <w:rFonts w:ascii="OpenSymbol" w:hAnsi="OpenSymbol" w:cs="OpenSymbol" w:hint="default"/>
+      </w:rPr>
+    </w:lvl>
+    <w:lvl w:ilvl="5">
+      <w:start w:val="1"/>
+      <w:numFmt w:val="bullet"/>
+      <w:lvlText w:val="▪"/>
+      <w:lvlJc w:val="left"/>
+      <w:pPr>
+        <w:tabs>
+          <w:tab w:val="num" w:pos="2520"/>
+        </w:tabs>
+        <w:ind w:left="2520" w:hanging="360"/>
+      </w:pPr>
+      <w:rPr>
+        <w:rFonts w:ascii="OpenSymbol" w:hAnsi="OpenSymbol" w:cs="OpenSymbol" w:hint="default"/>
+      </w:rPr>
+    </w:lvl>
+    <w:lvl w:ilvl="6">
+      <w:start w:val="1"/>
+      <w:numFmt w:val="bullet"/>
+      <w:lvlText w:val=""/>
+      <w:lvlJc w:val="left"/>
+      <w:pPr>
+        <w:tabs>
+          <w:tab w:val="num" w:pos="2880"/>
+        </w:tabs>
+        <w:ind w:left="2880" w:hanging="360"/>
+      </w:pPr>
+      <w:rPr>
+        <w:rFonts w:ascii="Symbol" w:hAnsi="Symbol" w:cs="Symbol" w:hint="default"/>
+      </w:rPr>
+    </w:lvl>
+    <w:lvl w:ilvl="7">
+      <w:start w:val="1"/>
+      <w:numFmt w:val="bullet"/>
+      <w:lvlText w:val="◦"/>
+      <w:lvlJc w:val="left"/>
+      <w:pPr>
+        <w:tabs>
+          <w:tab w:val="num" w:pos="3240"/>
+        </w:tabs>
+        <w:ind w:left="3240" w:hanging="360"/>
+      </w:pPr>
+      <w:rPr>
+        <w:rFonts w:ascii="OpenSymbol" w:hAnsi="OpenSymbol" w:cs="OpenSymbol" w:hint="default"/>
+      </w:rPr>
+    </w:lvl>
+    <w:lvl w:ilvl="8">
+      <w:start w:val="1"/>
+      <w:numFmt w:val="bullet"/>
+      <w:lvlText w:val="▪"/>
+      <w:lvlJc w:val="left"/>
+      <w:pPr>
+        <w:tabs>
+          <w:tab w:val="num" w:pos="3600"/>
+        </w:tabs>
+        <w:ind w:left="3600" w:hanging="360"/>
+      </w:pPr>
+      <w:rPr>
+        <w:rFonts w:ascii="OpenSymbol" w:hAnsi="OpenSymbol" w:cs="OpenSymbol" w:hint="default"/>
+      </w:rPr>
+    </w:lvl>
+  </w:abstractNum>
+  <w:abstractNum w:abstractNumId="2">
+    <w:lvl w:ilvl="0">
+      <w:start w:val="1"/>
+      <w:numFmt w:val="none"/>
+      <w:suff w:val="nothing"/>
+      <w:lvlText w:val=""/>
+      <w:lvlJc w:val="left"/>
+      <w:pPr>
+        <w:tabs>
+          <w:tab w:val="num" w:pos="0"/>
+        </w:tabs>
+        <w:ind w:left="0" w:hanging="0"/>
+      </w:pPr>
+    </w:lvl>
+    <w:lvl w:ilvl="1">
+      <w:start w:val="1"/>
+      <w:numFmt w:val="none"/>
+      <w:suff w:val="nothing"/>
+      <w:lvlText w:val=""/>
+      <w:lvlJc w:val="left"/>
+      <w:pPr>
+        <w:tabs>
+          <w:tab w:val="num" w:pos="0"/>
+        </w:tabs>
+        <w:ind w:left="0" w:hanging="0"/>
+      </w:pPr>
+    </w:lvl>
+    <w:lvl w:ilvl="2">
+      <w:start w:val="1"/>
+      <w:numFmt w:val="none"/>
+      <w:suff w:val="nothing"/>
+      <w:lvlText w:val=""/>
+      <w:lvlJc w:val="left"/>
+      <w:pPr>
+        <w:tabs>
+          <w:tab w:val="num" w:pos="0"/>
+        </w:tabs>
+        <w:ind w:left="0" w:hanging="0"/>
+      </w:pPr>
+    </w:lvl>
+    <w:lvl w:ilvl="3">
+      <w:start w:val="1"/>
+      <w:numFmt w:val="none"/>
+      <w:suff w:val="nothing"/>
+      <w:lvlText w:val=""/>
+      <w:lvlJc w:val="left"/>
+      <w:pPr>
+        <w:tabs>
+          <w:tab w:val="num" w:pos="0"/>
+        </w:tabs>
+        <w:ind w:left="0" w:hanging="0"/>
+      </w:pPr>
+    </w:lvl>
+    <w:lvl w:ilvl="4">
+      <w:start w:val="1"/>
+      <w:numFmt w:val="none"/>
+      <w:suff w:val="nothing"/>
+      <w:lvlText w:val=""/>
+      <w:lvlJc w:val="left"/>
+      <w:pPr>
+        <w:tabs>
+          <w:tab w:val="num" w:pos="0"/>
+        </w:tabs>
+        <w:ind w:left="0" w:hanging="0"/>
+      </w:pPr>
+    </w:lvl>
+    <w:lvl w:ilvl="5">
+      <w:start w:val="1"/>
+      <w:numFmt w:val="none"/>
+      <w:suff w:val="nothing"/>
+      <w:lvlText w:val=""/>
+      <w:lvlJc w:val="left"/>
+      <w:pPr>
+        <w:tabs>
+          <w:tab w:val="num" w:pos="0"/>
+        </w:tabs>
+        <w:ind w:left="0" w:hanging="0"/>
+      </w:pPr>
+    </w:lvl>
+    <w:lvl w:ilvl="6">
+      <w:start w:val="1"/>
+      <w:numFmt w:val="none"/>
+      <w:suff w:val="nothing"/>
+      <w:lvlText w:val=""/>
+      <w:lvlJc w:val="left"/>
+      <w:pPr>
+        <w:tabs>
+          <w:tab w:val="num" w:pos="0"/>
+        </w:tabs>
+        <w:ind w:left="0" w:hanging="0"/>
+      </w:pPr>
+    </w:lvl>
+    <w:lvl w:ilvl="7">
+      <w:start w:val="1"/>
+      <w:numFmt w:val="none"/>
+      <w:suff w:val="nothing"/>
+      <w:lvlText w:val=""/>
+      <w:lvlJc w:val="left"/>
+      <w:pPr>
+        <w:tabs>
+          <w:tab w:val="num" w:pos="0"/>
+        </w:tabs>
+        <w:ind w:left="0" w:hanging="0"/>
+      </w:pPr>
+    </w:lvl>
+    <w:lvl w:ilvl="8">
+      <w:start w:val="1"/>
+      <w:numFmt w:val="none"/>
+      <w:suff w:val="nothing"/>
+      <w:lvlText w:val=""/>
+      <w:lvlJc w:val="left"/>
+      <w:pPr>
+        <w:tabs>
+          <w:tab w:val="num" w:pos="0"/>
+        </w:tabs>
+        <w:ind w:left="0" w:hanging="0"/>
+      </w:pPr>
+    </w:lvl>
+  </w:abstractNum>
+  <w:num w:numId="1">
+    <w:abstractNumId w:val="1"/>
+  </w:num>
+  <w:num w:numId="2">
+    <w:abstractNumId w:val="2"/>
+  </w:num>
+</w:numbering>
+</file>
+
 <file path=word/styles.xml><?xml version="1.0" encoding="utf-8"?>
 <w:styles xmlns:w="http://schemas.openxmlformats.org/wordprocessingml/2006/main" xmlns:w14="http://schemas.microsoft.com/office/word/2010/wordml" xmlns:mc="http://schemas.openxmlformats.org/markup-compatibility/2006" mc:Ignorable="w14">
   <w:docDefaults>
@@ -932,6 +1236,13 @@
       <w:b/>
       <w:sz w:val="20"/>
       <w:szCs w:val="20"/>
+    </w:rPr>
+  </w:style>
+  <w:style w:type="character" w:styleId="Bullets">
+    <w:name w:val="Bullets"/>
+    <w:qFormat/>
+    <w:rPr>
+      <w:rFonts w:ascii="OpenSymbol" w:hAnsi="OpenSymbol" w:eastAsia="OpenSymbol" w:cs="OpenSymbol"/>
     </w:rPr>
   </w:style>
   <w:style w:type="paragraph" w:styleId="Heading">

</xml_diff>

<commit_message>
updated resume and job posting dict
</commit_message>
<xml_diff>
--- a/src/backend/cover_letter_templates/template1.docx
+++ b/src/backend/cover_letter_templates/template1.docx
@@ -131,48 +131,35 @@
       </w:r>
       <w:r>
         <w:rPr>
-          <w:b/>
-          <w:sz w:val="22"/>
-          <w:szCs w:val="22"/>
-        </w:rPr>
-        <w:t>determination</w:t>
-      </w:r>
-      <w:r>
-        <w:rPr>
-          <w:sz w:val="22"/>
-          <w:szCs w:val="22"/>
-        </w:rPr>
-        <w:t xml:space="preserve">, </w:t>
-      </w:r>
-      <w:r>
-        <w:rPr>
-          <w:b/>
-          <w:sz w:val="22"/>
-          <w:szCs w:val="22"/>
-        </w:rPr>
-        <w:t>problem-solving abilities</w:t>
-      </w:r>
-      <w:r>
-        <w:rPr>
-          <w:sz w:val="22"/>
-          <w:szCs w:val="22"/>
-        </w:rPr>
-        <w:t xml:space="preserve">, and </w:t>
-      </w:r>
-      <w:r>
-        <w:rPr>
-          <w:b/>
-          <w:sz w:val="22"/>
-          <w:szCs w:val="22"/>
-        </w:rPr>
-        <w:t>continuous learning orientation</w:t>
-      </w:r>
-      <w:r>
-        <w:rPr>
-          <w:sz w:val="22"/>
-          <w:szCs w:val="22"/>
-        </w:rPr>
-        <w:t xml:space="preserve"> towards data analytics </w:t>
+          <w:sz w:val="22"/>
+          <w:szCs w:val="22"/>
+          <w:highlight w:val="yellow"/>
+        </w:rPr>
+        <w:t xml:space="preserve">[insert soft skill </w:t>
+      </w:r>
+      <w:r>
+        <w:rPr>
+          <w:sz w:val="22"/>
+          <w:szCs w:val="22"/>
+          <w:highlight w:val="yellow"/>
+        </w:rPr>
+        <w:t>qual</w:t>
+      </w:r>
+      <w:r>
+        <w:rPr>
+          <w:sz w:val="22"/>
+          <w:szCs w:val="22"/>
+          <w:highlight w:val="yellow"/>
+        </w:rPr>
+        <w:t>lifications</w:t>
+      </w:r>
+      <w:r>
+        <w:rPr>
+          <w:sz w:val="22"/>
+          <w:szCs w:val="22"/>
+          <w:highlight w:val="yellow"/>
+        </w:rPr>
+        <w:t xml:space="preserve">] </w:t>
       </w:r>
       <w:r>
         <w:rPr>
@@ -210,8 +197,9 @@
           <w:color w:val="1D1C1D"/>
           <w:sz w:val="22"/>
           <w:szCs w:val="22"/>
-        </w:rPr>
-        <w:t xml:space="preserve">While working </w:t>
+          <w:highlight w:val="yellow"/>
+        </w:rPr>
+        <w:t xml:space="preserve">[Insert most  </w:t>
       </w:r>
       <w:r>
         <w:rPr>
@@ -220,229 +208,106 @@
           <w:szCs w:val="22"/>
           <w:highlight w:val="yellow"/>
         </w:rPr>
-        <w:t>[full-time/part-time (delete if not relevant)],</w:t>
+        <w:t>recent</w:t>
       </w:r>
       <w:r>
         <w:rPr>
           <w:color w:val="1D1C1D"/>
           <w:sz w:val="22"/>
           <w:szCs w:val="22"/>
+          <w:highlight w:val="yellow"/>
+        </w:rPr>
+        <w:t xml:space="preserve"> certification program or further education that is relevant to this job]</w:t>
+      </w:r>
+      <w:r>
+        <w:rPr>
+          <w:sz w:val="22"/>
+          <w:szCs w:val="22"/>
+          <w:highlight w:val="white"/>
+        </w:rPr>
+        <w:t xml:space="preserve">. </w:t>
+      </w:r>
+      <w:r>
+        <w:rPr>
+          <w:sz w:val="22"/>
+          <w:szCs w:val="22"/>
         </w:rPr>
         <w:t xml:space="preserve"> </w:t>
       </w:r>
       <w:r>
         <w:rPr>
-          <w:sz w:val="22"/>
-          <w:szCs w:val="22"/>
-        </w:rPr>
-        <w:t xml:space="preserve">I recently obtained my </w:t>
+          <w:color w:val="1D1C1D"/>
+          <w:sz w:val="22"/>
+          <w:szCs w:val="22"/>
+        </w:rPr>
+        <w:t xml:space="preserve">In addition to my interest in {{COMPANY}} mission of </w:t>
+      </w:r>
+      <w:r>
+        <w:rPr>
+          <w:color w:val="1D1C1D"/>
+          <w:sz w:val="22"/>
+          <w:szCs w:val="22"/>
+          <w:highlight w:val="yellow"/>
+        </w:rPr>
+        <w:t>[insert the company’s mission/values/goal]</w:t>
+      </w:r>
+      <w:r>
+        <w:rPr>
+          <w:color w:val="1D1C1D"/>
+          <w:sz w:val="22"/>
+          <w:szCs w:val="22"/>
+        </w:rPr>
+        <w:t xml:space="preserve">, I believe that my ongoing development in and passion for data analytics will </w:t>
+      </w:r>
+      <w:r>
+        <w:rPr>
+          <w:sz w:val="22"/>
+          <w:szCs w:val="22"/>
+        </w:rPr>
+        <w:t xml:space="preserve">make me an ideal fit for the {{JOB}} role. </w:t>
+      </w:r>
+    </w:p>
+    <w:p>
+      <w:pPr>
+        <w:pStyle w:val="LOnormal"/>
+        <w:pageBreakBefore w:val="false"/>
+        <w:rPr>
+          <w:sz w:val="22"/>
+          <w:szCs w:val="22"/>
+        </w:rPr>
+      </w:pPr>
+      <w:r>
+        <w:rPr>
+          <w:sz w:val="22"/>
+          <w:szCs w:val="22"/>
+        </w:rPr>
+      </w:r>
+    </w:p>
+    <w:p>
+      <w:pPr>
+        <w:pStyle w:val="LOnormal"/>
+        <w:rPr/>
+      </w:pPr>
+      <w:r>
+        <w:rPr>
+          <w:sz w:val="22"/>
+          <w:szCs w:val="22"/>
+        </w:rPr>
+        <w:t>Prior to joining the Merit America program, I worked for over</w:t>
+      </w:r>
+      <w:r>
+        <w:rPr>
+          <w:sz w:val="22"/>
+          <w:szCs w:val="22"/>
+          <w:highlight w:val="yellow"/>
+        </w:rPr>
+        <w:t xml:space="preserve"> [ __ years in the  ____ industry]</w:t>
       </w:r>
       <w:r>
         <w:rPr>
           <w:b/>
           <w:sz w:val="22"/>
           <w:szCs w:val="22"/>
-        </w:rPr>
-        <w:t>Google Data Analytics Professional certificate</w:t>
-      </w:r>
-      <w:r>
-        <w:rPr>
-          <w:sz w:val="22"/>
-          <w:szCs w:val="22"/>
-        </w:rPr>
-        <w:t xml:space="preserve"> in an accelerated training program at Merit America. This certificate </w:t>
-      </w:r>
-      <w:r>
-        <w:rPr>
-          <w:color w:val="1D1C1D"/>
-          <w:sz w:val="22"/>
-          <w:szCs w:val="22"/>
-        </w:rPr>
-        <w:t xml:space="preserve">allowed me to strengthen skills in the </w:t>
-      </w:r>
-      <w:r>
-        <w:rPr>
-          <w:b/>
-          <w:color w:val="1D1C1D"/>
-          <w:sz w:val="22"/>
-          <w:szCs w:val="22"/>
-        </w:rPr>
-        <w:t>collection</w:t>
-      </w:r>
-      <w:r>
-        <w:rPr>
-          <w:color w:val="1D1C1D"/>
-          <w:sz w:val="22"/>
-          <w:szCs w:val="22"/>
-        </w:rPr>
-        <w:t xml:space="preserve">, </w:t>
-      </w:r>
-      <w:r>
-        <w:rPr>
-          <w:b/>
-          <w:color w:val="1D1C1D"/>
-          <w:sz w:val="22"/>
-          <w:szCs w:val="22"/>
-        </w:rPr>
-        <w:t>transformation</w:t>
-      </w:r>
-      <w:r>
-        <w:rPr>
-          <w:color w:val="1D1C1D"/>
-          <w:sz w:val="22"/>
-          <w:szCs w:val="22"/>
-        </w:rPr>
-        <w:t xml:space="preserve">, </w:t>
-      </w:r>
-      <w:r>
-        <w:rPr>
-          <w:b/>
-          <w:color w:val="1D1C1D"/>
-          <w:sz w:val="22"/>
-          <w:szCs w:val="22"/>
-        </w:rPr>
-        <w:t xml:space="preserve">organization, </w:t>
-      </w:r>
-      <w:r>
-        <w:rPr>
-          <w:color w:val="1D1C1D"/>
-          <w:sz w:val="22"/>
-          <w:szCs w:val="22"/>
-        </w:rPr>
-        <w:t xml:space="preserve">and </w:t>
-      </w:r>
-      <w:r>
-        <w:rPr>
-          <w:b/>
-          <w:color w:val="1D1C1D"/>
-          <w:sz w:val="22"/>
-          <w:szCs w:val="22"/>
-        </w:rPr>
-        <w:t xml:space="preserve">visualization </w:t>
-      </w:r>
-      <w:r>
-        <w:rPr>
-          <w:color w:val="1D1C1D"/>
-          <w:sz w:val="22"/>
-          <w:szCs w:val="22"/>
-        </w:rPr>
-        <w:t xml:space="preserve">of data using </w:t>
-      </w:r>
-      <w:r>
-        <w:rPr>
-          <w:b/>
-          <w:color w:val="1D1C1D"/>
-          <w:sz w:val="22"/>
-          <w:szCs w:val="22"/>
-        </w:rPr>
-        <w:t xml:space="preserve">SQL, R Programming, </w:t>
-      </w:r>
-      <w:r>
-        <w:rPr>
-          <w:color w:val="1D1C1D"/>
-          <w:sz w:val="22"/>
-          <w:szCs w:val="22"/>
-        </w:rPr>
-        <w:t xml:space="preserve">and </w:t>
-      </w:r>
-      <w:r>
-        <w:rPr>
-          <w:b/>
-          <w:color w:val="1D1C1D"/>
-          <w:sz w:val="22"/>
-          <w:szCs w:val="22"/>
-        </w:rPr>
-        <w:t>Tableau</w:t>
-      </w:r>
-      <w:r>
-        <w:rPr>
-          <w:color w:val="1D1C1D"/>
-          <w:sz w:val="22"/>
-          <w:szCs w:val="22"/>
-        </w:rPr>
-        <w:t xml:space="preserve"> in order to draw conclusions, make predictions, and drive informed decision making</w:t>
-      </w:r>
-      <w:r>
-        <w:rPr>
-          <w:sz w:val="22"/>
-          <w:szCs w:val="22"/>
-        </w:rPr>
-        <w:t xml:space="preserve">. </w:t>
-      </w:r>
-      <w:r>
-        <w:rPr>
-          <w:color w:val="1D1C1D"/>
-          <w:sz w:val="22"/>
-          <w:szCs w:val="22"/>
-        </w:rPr>
-        <w:t xml:space="preserve">In addition to my interest in {{COMPANY}} mission of </w:t>
-      </w:r>
-      <w:r>
-        <w:rPr>
-          <w:color w:val="1D1C1D"/>
-          <w:sz w:val="22"/>
-          <w:szCs w:val="22"/>
-          <w:highlight w:val="yellow"/>
-        </w:rPr>
-        <w:t>[insert the company’s mission/values/goal]</w:t>
-      </w:r>
-      <w:r>
-        <w:rPr>
-          <w:color w:val="1D1C1D"/>
-          <w:sz w:val="22"/>
-          <w:szCs w:val="22"/>
-        </w:rPr>
-        <w:t xml:space="preserve">, I believe that my ongoing development in and passion for data analytics will </w:t>
-      </w:r>
-      <w:r>
-        <w:rPr>
-          <w:sz w:val="22"/>
-          <w:szCs w:val="22"/>
-        </w:rPr>
-        <w:t xml:space="preserve">make me an ideal fit for the {{JOB}} role. </w:t>
-      </w:r>
-    </w:p>
-    <w:p>
-      <w:pPr>
-        <w:pStyle w:val="LOnormal"/>
-        <w:pageBreakBefore w:val="false"/>
-        <w:rPr>
-          <w:sz w:val="22"/>
-          <w:szCs w:val="22"/>
-        </w:rPr>
-      </w:pPr>
-      <w:r>
-        <w:rPr>
-          <w:sz w:val="22"/>
-          <w:szCs w:val="22"/>
-        </w:rPr>
-      </w:r>
-    </w:p>
-    <w:p>
-      <w:pPr>
-        <w:pStyle w:val="LOnormal"/>
-        <w:rPr/>
-      </w:pPr>
-      <w:r>
-        <w:rPr>
-          <w:sz w:val="22"/>
-          <w:szCs w:val="22"/>
-        </w:rPr>
-        <w:t>Prior to joining the Merit America program, I worked for over</w:t>
-      </w:r>
-      <w:r>
-        <w:rPr>
-          <w:sz w:val="22"/>
-          <w:szCs w:val="22"/>
-          <w:highlight w:val="yellow"/>
-        </w:rPr>
-        <w:t xml:space="preserve"> [ __ years in the  ____ industry]</w:t>
-      </w:r>
-      <w:r>
-        <w:rPr>
-          <w:b/>
-          <w:sz w:val="22"/>
-          <w:szCs w:val="22"/>
           <w:highlight w:val="yellow"/>
         </w:rPr>
         <w:t>.</w:t>
@@ -467,14 +332,7 @@
           <w:sz w:val="22"/>
           <w:szCs w:val="22"/>
         </w:rPr>
-        <w:t xml:space="preserve">skills that will further set me up for success at {{COMPANY}} </w:t>
-      </w:r>
-      <w:r>
-        <w:rPr>
-          <w:sz w:val="22"/>
-          <w:szCs w:val="22"/>
-        </w:rPr>
-        <w:t>. Highlight include:</w:t>
+        <w:t>skills that will further set me up for success at {{COMPANY}} . Highlight include:</w:t>
       </w:r>
     </w:p>
     <w:p>
@@ -492,7 +350,23 @@
           <w:szCs w:val="22"/>
           <w:highlight w:val="yellow"/>
         </w:rPr>
+        <w:t>[</w:t>
+      </w:r>
+      <w:r>
+        <w:rPr>
+          <w:sz w:val="22"/>
+          <w:szCs w:val="22"/>
+          <w:highlight w:val="yellow"/>
+        </w:rPr>
         <w:t>2 to 3 sentence story explaining how you have that skill</w:t>
+      </w:r>
+      <w:r>
+        <w:rPr>
+          <w:sz w:val="22"/>
+          <w:szCs w:val="22"/>
+          <w:highlight w:val="yellow"/>
+        </w:rPr>
+        <w:t>]</w:t>
       </w:r>
     </w:p>
     <w:p>
@@ -510,7 +384,23 @@
           <w:szCs w:val="22"/>
           <w:highlight w:val="yellow"/>
         </w:rPr>
+        <w:t>[</w:t>
+      </w:r>
+      <w:r>
+        <w:rPr>
+          <w:sz w:val="22"/>
+          <w:szCs w:val="22"/>
+          <w:highlight w:val="yellow"/>
+        </w:rPr>
         <w:t>2 to 3 sentence story explaining how you have that skill</w:t>
+      </w:r>
+      <w:r>
+        <w:rPr>
+          <w:sz w:val="22"/>
+          <w:szCs w:val="22"/>
+          <w:highlight w:val="yellow"/>
+        </w:rPr>
+        <w:t>]</w:t>
       </w:r>
     </w:p>
     <w:p>
@@ -528,8 +418,24 @@
           <w:szCs w:val="22"/>
           <w:highlight w:val="yellow"/>
         </w:rPr>
+        <w:t>[</w:t>
+      </w:r>
+      <w:r>
+        <w:rPr>
+          <w:sz w:val="22"/>
+          <w:szCs w:val="22"/>
+          <w:highlight w:val="yellow"/>
+        </w:rPr>
         <w:t>2 to 3 sentence story explaining how you have that skill</w:t>
       </w:r>
+      <w:r>
+        <w:rPr>
+          <w:sz w:val="22"/>
+          <w:szCs w:val="22"/>
+          <w:highlight w:val="yellow"/>
+        </w:rPr>
+        <w:t>]</w:t>
+      </w:r>
     </w:p>
     <w:p>
       <w:pPr>
@@ -540,24 +446,8 @@
         <w:rPr>
           <w:sz w:val="22"/>
           <w:szCs w:val="22"/>
-          <w:highlight w:val="yellow"/>
-        </w:rPr>
-        <w:t xml:space="preserve"> </w:t>
-      </w:r>
-      <w:r>
-        <w:rPr>
-          <w:sz w:val="22"/>
-          <w:szCs w:val="22"/>
-          <w:highlight w:val="yellow"/>
-        </w:rPr>
-        <w:t>[Add a couple of sentences here to point out 1-2 key relevant accomplishments from your experience, highlighting the skills you’ve mentioned].</w:t>
-      </w:r>
-      <w:r>
-        <w:rPr>
-          <w:sz w:val="22"/>
-          <w:szCs w:val="22"/>
-        </w:rPr>
-        <w:t xml:space="preserve"> Given the skills that I have honed over the course of my career, I truly believe that I would bring great value to the {{JOB}} role, and I could not be more excited to pursue this opportunity.</w:t>
+        </w:rPr>
+        <w:t>Given the skills that I have honed over the course of my career, I truly believe that I would bring great value to the {{JOB}} role, and I could not be more excited to pursue this opportunity.</w:t>
       </w:r>
     </w:p>
     <w:p>

</xml_diff>